<commit_message>
bachground green et text rouge
</commit_message>
<xml_diff>
--- a/document.docx
+++ b/document.docx
@@ -3,11 +3,14 @@
 <w:document xmlns:wpc="http://schemas.microsoft.com/office/word/2010/wordprocessingCanvas" xmlns:mc="http://schemas.openxmlformats.org/markup-compatibility/2006" xmlns:o="urn:schemas-microsoft-com:office:office" xmlns:r="http://schemas.openxmlformats.org/officeDocument/2006/relationships" xmlns:m="http://schemas.openxmlformats.org/officeDocument/2006/math" xmlns:v="urn:schemas-microsoft-com:vml" xmlns:wp14="http://schemas.microsoft.com/office/word/2010/wordprocessingDrawing" xmlns:wp="http://schemas.openxmlformats.org/drawingml/2006/wordprocessingDrawing" xmlns:w10="urn:schemas-microsoft-com:office:word" xmlns:w="http://schemas.openxmlformats.org/wordprocessingml/2006/main" xmlns:w14="http://schemas.microsoft.com/office/word/2010/wordml" xmlns:wpg="http://schemas.microsoft.com/office/word/2010/wordprocessingGroup" xmlns:wpi="http://schemas.microsoft.com/office/word/2010/wordprocessingInk" xmlns:wne="http://schemas.microsoft.com/office/word/2006/wordml" xmlns:wps="http://schemas.microsoft.com/office/word/2010/wordprocessingShape" mc:Ignorable="w14 wp14">
   <w:body>
     <w:p>
+      <w:proofErr w:type="spellStart"/>
       <w:r>
-        <w:t>Step 1</w:t>
+        <w:t>Step</w:t>
       </w:r>
-      <w:bookmarkStart w:id="0" w:name="_GoBack"/>
-      <w:bookmarkEnd w:id="0"/>
+      <w:proofErr w:type="spellEnd"/>
+      <w:r>
+        <w:t xml:space="preserve"> 1</w:t>
+      </w:r>
       <w:r>
         <w:t xml:space="preserve"> : </w:t>
       </w:r>
@@ -123,7 +126,21 @@
                 <w:lang w:val="en-US"/>
               </w:rPr>
               <w:tab/>
-              <w:t>&lt;style type="text/css"&gt;</w:t>
+              <w:t>&lt;style type="text/</w:t>
+            </w:r>
+            <w:proofErr w:type="spellStart"/>
+            <w:r>
+              <w:rPr>
+                <w:lang w:val="en-US"/>
+              </w:rPr>
+              <w:t>css</w:t>
+            </w:r>
+            <w:proofErr w:type="spellEnd"/>
+            <w:r>
+              <w:rPr>
+                <w:lang w:val="en-US"/>
+              </w:rPr>
+              <w:t>"&gt;</w:t>
             </w:r>
           </w:p>
           <w:p>
@@ -247,33 +264,59 @@
                 <w:lang w:val="en-US"/>
               </w:rPr>
               <w:tab/>
-              <w:t>text-align:center;</w:t>
-            </w:r>
-          </w:p>
-          <w:p>
-            <w:pPr>
-              <w:rPr>
-                <w:lang w:val="en-US"/>
-              </w:rPr>
-            </w:pPr>
-            <w:r>
-              <w:rPr>
-                <w:lang w:val="en-US"/>
-              </w:rPr>
-              <w:tab/>
-            </w:r>
-            <w:r>
-              <w:rPr>
-                <w:lang w:val="en-US"/>
-              </w:rPr>
-              <w:tab/>
-            </w:r>
-            <w:r>
-              <w:rPr>
-                <w:lang w:val="en-US"/>
-              </w:rPr>
-              <w:tab/>
-              <w:t>font-family:Helvetica;</w:t>
+            </w:r>
+            <w:proofErr w:type="spellStart"/>
+            <w:r>
+              <w:rPr>
+                <w:lang w:val="en-US"/>
+              </w:rPr>
+              <w:t>text-align:center</w:t>
+            </w:r>
+            <w:proofErr w:type="spellEnd"/>
+            <w:r>
+              <w:rPr>
+                <w:lang w:val="en-US"/>
+              </w:rPr>
+              <w:t>;</w:t>
+            </w:r>
+          </w:p>
+          <w:p>
+            <w:pPr>
+              <w:rPr>
+                <w:lang w:val="en-US"/>
+              </w:rPr>
+            </w:pPr>
+            <w:r>
+              <w:rPr>
+                <w:lang w:val="en-US"/>
+              </w:rPr>
+              <w:tab/>
+            </w:r>
+            <w:r>
+              <w:rPr>
+                <w:lang w:val="en-US"/>
+              </w:rPr>
+              <w:tab/>
+            </w:r>
+            <w:r>
+              <w:rPr>
+                <w:lang w:val="en-US"/>
+              </w:rPr>
+              <w:tab/>
+            </w:r>
+            <w:proofErr w:type="spellStart"/>
+            <w:r>
+              <w:rPr>
+                <w:lang w:val="en-US"/>
+              </w:rPr>
+              <w:t>font-family:Helvetica</w:t>
+            </w:r>
+            <w:proofErr w:type="spellEnd"/>
+            <w:r>
+              <w:rPr>
+                <w:lang w:val="en-US"/>
+              </w:rPr>
+              <w:t>;</w:t>
             </w:r>
           </w:p>
           <w:p>
@@ -301,6 +344,60 @@
               <w:tab/>
               <w:t>font-size:100;</w:t>
             </w:r>
+          </w:p>
+          <w:p>
+            <w:pPr>
+              <w:rPr>
+                <w:lang w:val="en-US"/>
+              </w:rPr>
+            </w:pPr>
+            <w:r>
+              <w:rPr>
+                <w:lang w:val="en-US"/>
+              </w:rPr>
+              <w:tab/>
+            </w:r>
+            <w:r>
+              <w:rPr>
+                <w:lang w:val="en-US"/>
+              </w:rPr>
+              <w:tab/>
+            </w:r>
+            <w:r>
+              <w:rPr>
+                <w:lang w:val="en-US"/>
+              </w:rPr>
+              <w:tab/>
+              <w:t>background-color:#2ecc71;</w:t>
+            </w:r>
+          </w:p>
+          <w:p>
+            <w:pPr>
+              <w:rPr>
+                <w:lang w:val="en-US"/>
+              </w:rPr>
+            </w:pPr>
+            <w:r>
+              <w:rPr>
+                <w:lang w:val="en-US"/>
+              </w:rPr>
+              <w:tab/>
+            </w:r>
+            <w:r>
+              <w:rPr>
+                <w:lang w:val="en-US"/>
+              </w:rPr>
+              <w:tab/>
+            </w:r>
+            <w:r>
+              <w:rPr>
+                <w:lang w:val="en-US"/>
+              </w:rPr>
+              <w:tab/>
+              <w:t>color: red;</w:t>
+            </w:r>
+            <w:bookmarkStart w:id="0" w:name="_GoBack"/>
+            <w:bookmarkEnd w:id="0"/>
           </w:p>
           <w:p>
             <w:pPr>

</xml_diff>